<commit_message>
Atualizando Meu PLANO teste
</commit_message>
<xml_diff>
--- a/Plano de teste.docx
+++ b/Plano de teste.docx
@@ -120,7 +120,43 @@
           <w:szCs w:val="24"/>
           <w:lang w:val="pt-BR"/>
         </w:rPr>
-        <w:t>XXXXXX</w:t>
+        <w:t>S</w:t>
+      </w:r>
+      <w:r>
+        <w:rPr>
+          <w:rFonts w:ascii="Arial" w:hAnsi="Arial" w:cs="Arial"/>
+          <w:sz w:val="24"/>
+          <w:szCs w:val="24"/>
+          <w:lang w:val="pt-BR"/>
+        </w:rPr>
+        <w:t>auce</w:t>
+      </w:r>
+      <w:r>
+        <w:rPr>
+          <w:rFonts w:ascii="Arial" w:hAnsi="Arial" w:cs="Arial"/>
+          <w:sz w:val="24"/>
+          <w:szCs w:val="24"/>
+          <w:lang w:val="pt-BR"/>
+        </w:rPr>
+        <w:t xml:space="preserve"> D</w:t>
+      </w:r>
+      <w:r>
+        <w:rPr>
+          <w:rFonts w:ascii="Arial" w:hAnsi="Arial" w:cs="Arial"/>
+          <w:sz w:val="24"/>
+          <w:szCs w:val="24"/>
+          <w:lang w:val="pt-BR"/>
+        </w:rPr>
+        <w:t>emo</w:t>
+      </w:r>
+      <w:r>
+        <w:rPr>
+          <w:rFonts w:ascii="Arial" w:hAnsi="Arial" w:cs="Arial"/>
+          <w:sz w:val="24"/>
+          <w:szCs w:val="24"/>
+          <w:lang w:val="pt-BR"/>
+        </w:rPr>
+        <w:t xml:space="preserve"> website</w:t>
       </w:r>
       <w:r>
         <w:rPr>
@@ -583,31 +619,6 @@
           <w:lang w:val="pt-BR"/>
         </w:rPr>
         <w:t>Teste de segurança</w:t>
-      </w:r>
-    </w:p>
-    <w:p>
-      <w:pPr>
-        <w:pStyle w:val="ListParagraph"/>
-        <w:numPr>
-          <w:ilvl w:val="0"/>
-          <w:numId w:val="4"/>
-        </w:numPr>
-        <w:jc w:val="both"/>
-        <w:rPr>
-          <w:rFonts w:ascii="Arial" w:hAnsi="Arial" w:cs="Arial"/>
-          <w:sz w:val="24"/>
-          <w:szCs w:val="24"/>
-          <w:lang w:val="pt-BR"/>
-        </w:rPr>
-      </w:pPr>
-      <w:r>
-        <w:rPr>
-          <w:rFonts w:ascii="Arial" w:hAnsi="Arial" w:cs="Arial"/>
-          <w:sz w:val="24"/>
-          <w:szCs w:val="24"/>
-          <w:lang w:val="pt-BR"/>
-        </w:rPr>
-        <w:t>Teste de recuperação</w:t>
       </w:r>
     </w:p>
     <w:p>
@@ -806,29 +817,47 @@
           <w:szCs w:val="28"/>
           <w:lang w:val="pt-BR"/>
         </w:rPr>
+        <w:t>Informação de Ciclo de testes</w:t>
+      </w:r>
+    </w:p>
+    <w:p>
+      <w:pPr>
+        <w:ind w:left="720"/>
+        <w:jc w:val="both"/>
+        <w:rPr>
+          <w:rFonts w:ascii="Arial" w:hAnsi="Arial" w:cs="Arial"/>
+          <w:sz w:val="24"/>
+          <w:szCs w:val="24"/>
+          <w:lang w:val="pt-BR"/>
+        </w:rPr>
+      </w:pPr>
+      <w:r>
+        <w:rPr>
+          <w:rFonts w:ascii="Arial" w:hAnsi="Arial" w:cs="Arial"/>
+          <w:sz w:val="24"/>
+          <w:szCs w:val="24"/>
+          <w:lang w:val="pt-BR"/>
+        </w:rPr>
         <w:lastRenderedPageBreak/>
-        <w:t>Informação de Ciclo de testes</w:t>
-      </w:r>
-    </w:p>
-    <w:p>
-      <w:pPr>
-        <w:ind w:left="720"/>
-        <w:jc w:val="both"/>
-        <w:rPr>
-          <w:rFonts w:ascii="Arial" w:hAnsi="Arial" w:cs="Arial"/>
-          <w:sz w:val="24"/>
-          <w:szCs w:val="24"/>
-          <w:lang w:val="pt-BR"/>
-        </w:rPr>
-      </w:pPr>
-      <w:r>
-        <w:rPr>
-          <w:rFonts w:ascii="Arial" w:hAnsi="Arial" w:cs="Arial"/>
-          <w:sz w:val="24"/>
-          <w:szCs w:val="24"/>
-          <w:lang w:val="pt-BR"/>
-        </w:rPr>
-        <w:t>Os testes a serem realizados no sistema web Banco de Series são:</w:t>
+        <w:t xml:space="preserve">Os testes a serem realizados no sistema web </w:t>
+      </w:r>
+      <w:r>
+        <w:rPr>
+          <w:rFonts w:ascii="Arial" w:hAnsi="Arial" w:cs="Arial"/>
+          <w:sz w:val="24"/>
+          <w:szCs w:val="24"/>
+          <w:lang w:val="pt-BR"/>
+        </w:rPr>
+        <w:t>Saude Demo</w:t>
+      </w:r>
+      <w:r>
+        <w:rPr>
+          <w:rFonts w:ascii="Arial" w:hAnsi="Arial" w:cs="Arial"/>
+          <w:sz w:val="24"/>
+          <w:szCs w:val="24"/>
+          <w:lang w:val="pt-BR"/>
+        </w:rPr>
+        <w:t xml:space="preserve"> são:</w:t>
       </w:r>
     </w:p>
     <w:p>
@@ -1309,7 +1338,34 @@
           <w:szCs w:val="24"/>
           <w:lang w:val="pt-BR"/>
         </w:rPr>
-        <w:t xml:space="preserve">PO </w:t>
+        <w:t>Product Owner (</w:t>
+      </w:r>
+      <w:r>
+        <w:rPr>
+          <w:rFonts w:ascii="Arial" w:hAnsi="Arial" w:cs="Arial"/>
+          <w:sz w:val="24"/>
+          <w:szCs w:val="24"/>
+          <w:lang w:val="pt-BR"/>
+        </w:rPr>
+        <w:t>PO</w:t>
+      </w:r>
+      <w:r>
+        <w:rPr>
+          <w:rFonts w:ascii="Arial" w:hAnsi="Arial" w:cs="Arial"/>
+          <w:sz w:val="24"/>
+          <w:szCs w:val="24"/>
+          <w:lang w:val="pt-BR"/>
+        </w:rPr>
+        <w:t>)</w:t>
+      </w:r>
+      <w:r>
+        <w:rPr>
+          <w:rFonts w:ascii="Arial" w:hAnsi="Arial" w:cs="Arial"/>
+          <w:sz w:val="24"/>
+          <w:szCs w:val="24"/>
+          <w:lang w:val="pt-BR"/>
+        </w:rPr>
+        <w:t xml:space="preserve"> </w:t>
       </w:r>
       <w:r>
         <w:rPr>
@@ -1452,16 +1508,18 @@
           <w:rFonts w:ascii="Arial" w:hAnsi="Arial" w:cs="Arial"/>
           <w:b/>
           <w:bCs/>
-          <w:sz w:val="24"/>
-          <w:szCs w:val="24"/>
-          <w:lang w:val="pt-BR"/>
-        </w:rPr>
-      </w:pPr>
-      <w:r>
-        <w:rPr>
-          <w:rFonts w:ascii="Arial" w:hAnsi="Arial" w:cs="Arial"/>
-          <w:b/>
-          <w:bCs/>
+          <w:color w:val="FF0000"/>
+          <w:sz w:val="24"/>
+          <w:szCs w:val="24"/>
+          <w:lang w:val="pt-BR"/>
+        </w:rPr>
+      </w:pPr>
+      <w:r>
+        <w:rPr>
+          <w:rFonts w:ascii="Arial" w:hAnsi="Arial" w:cs="Arial"/>
+          <w:b/>
+          <w:bCs/>
+          <w:color w:val="FF0000"/>
           <w:sz w:val="24"/>
           <w:szCs w:val="24"/>
           <w:lang w:val="pt-BR"/>
@@ -1477,6 +1535,7 @@
           <w:rFonts w:ascii="Arial" w:hAnsi="Arial" w:cs="Arial"/>
           <w:b/>
           <w:bCs/>
+          <w:color w:val="FF0000"/>
           <w:sz w:val="24"/>
           <w:szCs w:val="24"/>
           <w:lang w:val="pt-BR"/>
@@ -1493,14 +1552,20 @@
         <w:jc w:val="both"/>
         <w:rPr>
           <w:rFonts w:ascii="Arial" w:hAnsi="Arial" w:cs="Arial"/>
-          <w:sz w:val="24"/>
-          <w:szCs w:val="24"/>
-          <w:lang w:val="pt-BR"/>
-        </w:rPr>
-      </w:pPr>
-      <w:r>
-        <w:rPr>
-          <w:rFonts w:ascii="Arial" w:hAnsi="Arial" w:cs="Arial"/>
+          <w:b/>
+          <w:bCs/>
+          <w:color w:val="FF0000"/>
+          <w:sz w:val="24"/>
+          <w:szCs w:val="24"/>
+          <w:lang w:val="pt-BR"/>
+        </w:rPr>
+      </w:pPr>
+      <w:r>
+        <w:rPr>
+          <w:rFonts w:ascii="Arial" w:hAnsi="Arial" w:cs="Arial"/>
+          <w:b/>
+          <w:bCs/>
+          <w:color w:val="FF0000"/>
           <w:sz w:val="24"/>
           <w:szCs w:val="24"/>
           <w:lang w:val="pt-BR"/>
@@ -1518,14 +1583,20 @@
         <w:jc w:val="both"/>
         <w:rPr>
           <w:rFonts w:ascii="Arial" w:hAnsi="Arial" w:cs="Arial"/>
-          <w:sz w:val="24"/>
-          <w:szCs w:val="24"/>
-          <w:lang w:val="pt-BR"/>
-        </w:rPr>
-      </w:pPr>
-      <w:r>
-        <w:rPr>
-          <w:rFonts w:ascii="Arial" w:hAnsi="Arial" w:cs="Arial"/>
+          <w:b/>
+          <w:bCs/>
+          <w:color w:val="FF0000"/>
+          <w:sz w:val="24"/>
+          <w:szCs w:val="24"/>
+          <w:lang w:val="pt-BR"/>
+        </w:rPr>
+      </w:pPr>
+      <w:r>
+        <w:rPr>
+          <w:rFonts w:ascii="Arial" w:hAnsi="Arial" w:cs="Arial"/>
+          <w:b/>
+          <w:bCs/>
+          <w:color w:val="FF0000"/>
           <w:sz w:val="24"/>
           <w:szCs w:val="24"/>
           <w:lang w:val="pt-BR"/>
@@ -1535,6 +1606,9 @@
       <w:r>
         <w:rPr>
           <w:rFonts w:ascii="Arial" w:hAnsi="Arial" w:cs="Arial"/>
+          <w:b/>
+          <w:bCs/>
+          <w:color w:val="FF0000"/>
           <w:sz w:val="24"/>
           <w:szCs w:val="24"/>
           <w:lang w:val="pt-BR"/>
@@ -1544,6 +1618,9 @@
       <w:r>
         <w:rPr>
           <w:rFonts w:ascii="Arial" w:hAnsi="Arial" w:cs="Arial"/>
+          <w:b/>
+          <w:bCs/>
+          <w:color w:val="FF0000"/>
           <w:sz w:val="24"/>
           <w:szCs w:val="24"/>
           <w:lang w:val="pt-BR"/>
@@ -1553,6 +1630,9 @@
       <w:r>
         <w:rPr>
           <w:rFonts w:ascii="Arial" w:hAnsi="Arial" w:cs="Arial"/>
+          <w:b/>
+          <w:bCs/>
+          <w:color w:val="FF0000"/>
           <w:sz w:val="24"/>
           <w:szCs w:val="24"/>
           <w:lang w:val="pt-BR"/>
@@ -1562,6 +1642,9 @@
       <w:r>
         <w:rPr>
           <w:rFonts w:ascii="Arial" w:hAnsi="Arial" w:cs="Arial"/>
+          <w:b/>
+          <w:bCs/>
+          <w:color w:val="FF0000"/>
           <w:sz w:val="24"/>
           <w:szCs w:val="24"/>
           <w:lang w:val="pt-BR"/>
@@ -1571,6 +1654,9 @@
       <w:r>
         <w:rPr>
           <w:rFonts w:ascii="Arial" w:hAnsi="Arial" w:cs="Arial"/>
+          <w:b/>
+          <w:bCs/>
+          <w:color w:val="FF0000"/>
           <w:sz w:val="24"/>
           <w:szCs w:val="24"/>
           <w:lang w:val="pt-BR"/>
@@ -1588,14 +1674,20 @@
         <w:jc w:val="both"/>
         <w:rPr>
           <w:rFonts w:ascii="Arial" w:hAnsi="Arial" w:cs="Arial"/>
-          <w:sz w:val="24"/>
-          <w:szCs w:val="24"/>
-          <w:lang w:val="pt-BR"/>
-        </w:rPr>
-      </w:pPr>
-      <w:r>
-        <w:rPr>
-          <w:rFonts w:ascii="Arial" w:hAnsi="Arial" w:cs="Arial"/>
+          <w:b/>
+          <w:bCs/>
+          <w:color w:val="FF0000"/>
+          <w:sz w:val="24"/>
+          <w:szCs w:val="24"/>
+          <w:lang w:val="pt-BR"/>
+        </w:rPr>
+      </w:pPr>
+      <w:r>
+        <w:rPr>
+          <w:rFonts w:ascii="Arial" w:hAnsi="Arial" w:cs="Arial"/>
+          <w:b/>
+          <w:bCs/>
+          <w:color w:val="FF0000"/>
           <w:sz w:val="24"/>
           <w:szCs w:val="24"/>
           <w:lang w:val="pt-BR"/>
@@ -1605,6 +1697,9 @@
       <w:r>
         <w:rPr>
           <w:rFonts w:ascii="Arial" w:hAnsi="Arial" w:cs="Arial"/>
+          <w:b/>
+          <w:bCs/>
+          <w:color w:val="FF0000"/>
           <w:sz w:val="24"/>
           <w:szCs w:val="24"/>
           <w:lang w:val="pt-BR"/>
@@ -1614,6 +1709,9 @@
       <w:r>
         <w:rPr>
           <w:rFonts w:ascii="Arial" w:hAnsi="Arial" w:cs="Arial"/>
+          <w:b/>
+          <w:bCs/>
+          <w:color w:val="FF0000"/>
           <w:sz w:val="24"/>
           <w:szCs w:val="24"/>
           <w:lang w:val="pt-BR"/>
@@ -1661,7 +1759,6 @@
           <w:szCs w:val="24"/>
           <w:lang w:val="pt-BR"/>
         </w:rPr>
-        <w:lastRenderedPageBreak/>
         <w:t>Ferramentas</w:t>
       </w:r>
     </w:p>
@@ -1718,6 +1815,7 @@
                 <w:szCs w:val="24"/>
                 <w:lang w:val="pt-BR"/>
               </w:rPr>
+              <w:lastRenderedPageBreak/>
               <w:t>Tipo de ferramenta</w:t>
             </w:r>
           </w:p>
@@ -2162,6 +2260,15 @@
                 <w:lang w:val="pt-BR"/>
               </w:rPr>
             </w:pPr>
+            <w:r>
+              <w:rPr>
+                <w:rFonts w:ascii="Arial" w:hAnsi="Arial" w:cs="Arial"/>
+                <w:sz w:val="24"/>
+                <w:szCs w:val="24"/>
+                <w:lang w:val="pt-BR"/>
+              </w:rPr>
+              <w:t>12/05/2025</w:t>
+            </w:r>
           </w:p>
         </w:tc>
         <w:tc>
@@ -2180,6 +2287,15 @@
                 <w:lang w:val="pt-BR"/>
               </w:rPr>
             </w:pPr>
+            <w:r>
+              <w:rPr>
+                <w:rFonts w:ascii="Arial" w:hAnsi="Arial" w:cs="Arial"/>
+                <w:sz w:val="24"/>
+                <w:szCs w:val="24"/>
+                <w:lang w:val="pt-BR"/>
+              </w:rPr>
+              <w:t>19/05/2025</w:t>
+            </w:r>
           </w:p>
         </w:tc>
         <w:tc>
@@ -2254,6 +2370,15 @@
                 <w:lang w:val="pt-BR"/>
               </w:rPr>
             </w:pPr>
+            <w:r>
+              <w:rPr>
+                <w:rFonts w:ascii="Arial" w:hAnsi="Arial" w:cs="Arial"/>
+                <w:sz w:val="24"/>
+                <w:szCs w:val="24"/>
+                <w:lang w:val="pt-BR"/>
+              </w:rPr>
+              <w:t>TBD</w:t>
+            </w:r>
           </w:p>
         </w:tc>
         <w:tc>
@@ -2272,6 +2397,15 @@
                 <w:lang w:val="pt-BR"/>
               </w:rPr>
             </w:pPr>
+            <w:r>
+              <w:rPr>
+                <w:rFonts w:ascii="Arial" w:hAnsi="Arial" w:cs="Arial"/>
+                <w:sz w:val="24"/>
+                <w:szCs w:val="24"/>
+                <w:lang w:val="pt-BR"/>
+              </w:rPr>
+              <w:t>TDB</w:t>
+            </w:r>
           </w:p>
         </w:tc>
         <w:tc>
@@ -2346,6 +2480,15 @@
                 <w:lang w:val="pt-BR"/>
               </w:rPr>
             </w:pPr>
+            <w:r>
+              <w:rPr>
+                <w:rFonts w:ascii="Arial" w:hAnsi="Arial" w:cs="Arial"/>
+                <w:sz w:val="24"/>
+                <w:szCs w:val="24"/>
+                <w:lang w:val="pt-BR"/>
+              </w:rPr>
+              <w:t>TBD</w:t>
+            </w:r>
           </w:p>
         </w:tc>
         <w:tc>
@@ -2364,6 +2507,15 @@
                 <w:lang w:val="pt-BR"/>
               </w:rPr>
             </w:pPr>
+            <w:r>
+              <w:rPr>
+                <w:rFonts w:ascii="Arial" w:hAnsi="Arial" w:cs="Arial"/>
+                <w:sz w:val="24"/>
+                <w:szCs w:val="24"/>
+                <w:lang w:val="pt-BR"/>
+              </w:rPr>
+              <w:t>TBD</w:t>
+            </w:r>
           </w:p>
         </w:tc>
         <w:tc>
@@ -2438,6 +2590,15 @@
                 <w:lang w:val="pt-BR"/>
               </w:rPr>
             </w:pPr>
+            <w:r>
+              <w:rPr>
+                <w:rFonts w:ascii="Arial" w:hAnsi="Arial" w:cs="Arial"/>
+                <w:sz w:val="24"/>
+                <w:szCs w:val="24"/>
+                <w:lang w:val="pt-BR"/>
+              </w:rPr>
+              <w:t>TBD</w:t>
+            </w:r>
           </w:p>
         </w:tc>
         <w:tc>
@@ -2456,6 +2617,15 @@
                 <w:lang w:val="pt-BR"/>
               </w:rPr>
             </w:pPr>
+            <w:r>
+              <w:rPr>
+                <w:rFonts w:ascii="Arial" w:hAnsi="Arial" w:cs="Arial"/>
+                <w:sz w:val="24"/>
+                <w:szCs w:val="24"/>
+                <w:lang w:val="pt-BR"/>
+              </w:rPr>
+              <w:t>TBD</w:t>
+            </w:r>
           </w:p>
         </w:tc>
         <w:tc>
@@ -2530,6 +2700,15 @@
                 <w:lang w:val="pt-BR"/>
               </w:rPr>
             </w:pPr>
+            <w:r>
+              <w:rPr>
+                <w:rFonts w:ascii="Arial" w:hAnsi="Arial" w:cs="Arial"/>
+                <w:sz w:val="24"/>
+                <w:szCs w:val="24"/>
+                <w:lang w:val="pt-BR"/>
+              </w:rPr>
+              <w:t>TBD</w:t>
+            </w:r>
           </w:p>
         </w:tc>
         <w:tc>
@@ -2548,6 +2727,15 @@
                 <w:lang w:val="pt-BR"/>
               </w:rPr>
             </w:pPr>
+            <w:r>
+              <w:rPr>
+                <w:rFonts w:ascii="Arial" w:hAnsi="Arial" w:cs="Arial"/>
+                <w:sz w:val="24"/>
+                <w:szCs w:val="24"/>
+                <w:lang w:val="pt-BR"/>
+              </w:rPr>
+              <w:t>TBD</w:t>
+            </w:r>
           </w:p>
         </w:tc>
         <w:tc>
@@ -2631,6 +2819,15 @@
                 <w:lang w:val="pt-BR"/>
               </w:rPr>
             </w:pPr>
+            <w:r>
+              <w:rPr>
+                <w:rFonts w:ascii="Arial" w:hAnsi="Arial" w:cs="Arial"/>
+                <w:sz w:val="24"/>
+                <w:szCs w:val="24"/>
+                <w:lang w:val="pt-BR"/>
+              </w:rPr>
+              <w:t>TBD</w:t>
+            </w:r>
           </w:p>
         </w:tc>
         <w:tc>
@@ -2649,6 +2846,15 @@
                 <w:lang w:val="pt-BR"/>
               </w:rPr>
             </w:pPr>
+            <w:r>
+              <w:rPr>
+                <w:rFonts w:ascii="Arial" w:hAnsi="Arial" w:cs="Arial"/>
+                <w:sz w:val="24"/>
+                <w:szCs w:val="24"/>
+                <w:lang w:val="pt-BR"/>
+              </w:rPr>
+              <w:t>TBD</w:t>
+            </w:r>
           </w:p>
         </w:tc>
         <w:tc>
@@ -2900,7 +3106,7 @@
                 <w:szCs w:val="24"/>
                 <w:lang w:val="pt-BR"/>
               </w:rPr>
-              <w:t>SEU NOME AQUI</w:t>
+              <w:t>Telmo R Correa</w:t>
             </w:r>
           </w:p>
         </w:tc>
@@ -2954,7 +3160,7 @@
                 <w:szCs w:val="24"/>
                 <w:lang w:val="pt-BR"/>
               </w:rPr>
-              <w:t>XXXX</w:t>
+              <w:t>Zelda</w:t>
             </w:r>
           </w:p>
         </w:tc>
@@ -3276,7 +3482,6 @@
           <w:szCs w:val="24"/>
           <w:lang w:val="pt-BR"/>
         </w:rPr>
-        <w:lastRenderedPageBreak/>
         <w:t xml:space="preserve">A não realização </w:t>
       </w:r>
       <w:r>
@@ -3373,6 +3578,7 @@
           <w:szCs w:val="24"/>
           <w:lang w:val="pt-BR"/>
         </w:rPr>
+        <w:lastRenderedPageBreak/>
         <w:t xml:space="preserve">Teste de stress </w:t>
       </w:r>
     </w:p>

</xml_diff>